<commit_message>
quite el generateCilFeatures que estaba de mas
</commit_message>
<xml_diff>
--- a/Reporte.docx
+++ b/Reporte.docx
@@ -222,7 +222,21 @@
         <w:rPr>
           <w:lang w:val="es-ES"/>
         </w:rPr>
-        <w:t xml:space="preserve"> esta definido en </w:t>
+        <w:t xml:space="preserve"> </w:t>
+      </w:r>
+      <w:proofErr w:type="spellStart"/>
+      <w:r>
+        <w:rPr>
+          <w:lang w:val="es-ES"/>
+        </w:rPr>
+        <w:t>esta</w:t>
+      </w:r>
+      <w:proofErr w:type="spellEnd"/>
+      <w:r>
+        <w:rPr>
+          <w:lang w:val="es-ES"/>
+        </w:rPr>
+        <w:t xml:space="preserve"> definido en </w:t>
       </w:r>
       <w:proofErr w:type="spellStart"/>
       <w:r>
@@ -473,24 +487,21 @@
         <w:rPr>
           <w:lang w:val="es-ES"/>
         </w:rPr>
-        <w:t xml:space="preserve">, parámetros, variables introducidas por las </w:t>
-      </w:r>
-      <w:proofErr w:type="spellStart"/>
-      <w:r>
-        <w:rPr>
-          <w:lang w:val="es-ES"/>
-        </w:rPr>
-        <w:t>expresones</w:t>
-      </w:r>
-      <w:proofErr w:type="spellEnd"/>
-      <w:r>
-        <w:rPr>
-          <w:lang w:val="es-ES"/>
-        </w:rPr>
-        <w:t xml:space="preserve"> </w:t>
-      </w:r>
-      <w:proofErr w:type="spellStart"/>
-      <w:proofErr w:type="gramStart"/>
+        <w:t>, parámetros, variables introducidas por las expres</w:t>
+      </w:r>
+      <w:r>
+        <w:rPr>
+          <w:lang w:val="es-ES"/>
+        </w:rPr>
+        <w:t>i</w:t>
+      </w:r>
+      <w:r>
+        <w:rPr>
+          <w:lang w:val="es-ES"/>
+        </w:rPr>
+        <w:t xml:space="preserve">ones </w:t>
+      </w:r>
+      <w:proofErr w:type="spellStart"/>
       <w:r>
         <w:rPr>
           <w:lang w:val="es-ES"/>
@@ -502,15 +513,8 @@
         <w:rPr>
           <w:lang w:val="es-ES"/>
         </w:rPr>
-        <w:t xml:space="preserve"> </w:t>
-      </w:r>
-      <w:r>
-        <w:rPr>
-          <w:lang w:val="es-ES"/>
-        </w:rPr>
         <w:t>.</w:t>
       </w:r>
-      <w:proofErr w:type="gramEnd"/>
     </w:p>
     <w:p>
       <w:pPr>
@@ -625,13 +629,436 @@
           <w:lang w:val="es-ES"/>
         </w:rPr>
       </w:pPr>
+      <w:r>
+        <w:rPr>
+          <w:lang w:val="es-ES"/>
+        </w:rPr>
+        <w:t>En este de forma parecida a el análisis sintáctico se hacen dos pasadas:</w:t>
+      </w:r>
+    </w:p>
+    <w:p>
+      <w:pPr>
+        <w:pStyle w:val="ListParagraph"/>
+        <w:numPr>
+          <w:ilvl w:val="0"/>
+          <w:numId w:val="3"/>
+        </w:numPr>
+        <w:rPr>
+          <w:lang w:val="es-ES"/>
+        </w:rPr>
+      </w:pPr>
+      <w:r>
+        <w:rPr>
+          <w:lang w:val="es-ES"/>
+        </w:rPr>
+        <w:t xml:space="preserve">La primera es para generar el código de los tipos y definir las funciones. Esta pasada en nuestro proyecto se hace indispensable para después dentro de los las funciones tener acceso a las definiciones de todos los tipos y las funciones de </w:t>
+      </w:r>
+      <w:proofErr w:type="spellStart"/>
+      <w:r>
+        <w:rPr>
+          <w:lang w:val="es-ES"/>
+        </w:rPr>
+        <w:t>Cil</w:t>
+      </w:r>
+      <w:proofErr w:type="spellEnd"/>
+      <w:r>
+        <w:rPr>
+          <w:lang w:val="es-ES"/>
+        </w:rPr>
+        <w:t>.</w:t>
+      </w:r>
+    </w:p>
+    <w:p>
+      <w:pPr>
+        <w:pStyle w:val="ListParagraph"/>
+        <w:numPr>
+          <w:ilvl w:val="0"/>
+          <w:numId w:val="3"/>
+        </w:numPr>
+        <w:rPr>
+          <w:lang w:val="es-ES"/>
+        </w:rPr>
+      </w:pPr>
+      <w:r>
+        <w:rPr>
+          <w:lang w:val="es-ES"/>
+        </w:rPr>
+        <w:t>Y la segunda es para generar el código de 3- direcciones de las funciones.</w:t>
+      </w:r>
+    </w:p>
+    <w:p>
+      <w:pPr>
+        <w:ind w:left="720"/>
+        <w:rPr>
+          <w:lang w:val="es-ES"/>
+        </w:rPr>
+      </w:pPr>
+      <w:r>
+        <w:rPr>
+          <w:lang w:val="es-ES"/>
+        </w:rPr>
+        <w:t xml:space="preserve">Cabe destacar en el AST de </w:t>
+      </w:r>
+      <w:proofErr w:type="spellStart"/>
+      <w:r>
+        <w:rPr>
+          <w:lang w:val="es-ES"/>
+        </w:rPr>
+        <w:t>Cil</w:t>
+      </w:r>
+      <w:proofErr w:type="spellEnd"/>
+      <w:r>
+        <w:rPr>
+          <w:lang w:val="es-ES"/>
+        </w:rPr>
+        <w:t xml:space="preserve"> definido en CIL_AST generado tiene la siguiente estructura:</w:t>
+      </w:r>
+    </w:p>
+    <w:p>
+      <w:pPr>
+        <w:ind w:left="720"/>
+        <w:rPr>
+          <w:lang w:val="es-ES"/>
+        </w:rPr>
+      </w:pPr>
+      <w:r>
+        <w:rPr>
+          <w:lang w:val="es-ES"/>
+        </w:rPr>
+        <w:t>-</w:t>
+      </w:r>
+      <w:r>
+        <w:rPr>
+          <w:lang w:val="es-ES"/>
+        </w:rPr>
+        <w:t xml:space="preserve">Zona de los tipos </w:t>
+      </w:r>
+      <w:r>
+        <w:rPr>
+          <w:lang w:val="es-ES"/>
+        </w:rPr>
+        <w:t>(TYPES.)</w:t>
+      </w:r>
+      <w:r>
+        <w:rPr>
+          <w:lang w:val="es-ES"/>
+        </w:rPr>
+        <w:t xml:space="preserve">: </w:t>
+      </w:r>
+      <w:r>
+        <w:rPr>
+          <w:lang w:val="es-ES"/>
+        </w:rPr>
+        <w:t>Los tipos</w:t>
+      </w:r>
+      <w:r>
+        <w:rPr>
+          <w:lang w:val="es-ES"/>
+        </w:rPr>
+        <w:t xml:space="preserve"> (</w:t>
+      </w:r>
+      <w:proofErr w:type="spellStart"/>
+      <w:r>
+        <w:rPr>
+          <w:lang w:val="es-ES"/>
+        </w:rPr>
+        <w:t>ITypeCil</w:t>
+      </w:r>
+      <w:proofErr w:type="spellEnd"/>
+      <w:r>
+        <w:rPr>
+          <w:lang w:val="es-ES"/>
+        </w:rPr>
+        <w:t>)</w:t>
+      </w:r>
+      <w:r>
+        <w:rPr>
+          <w:lang w:val="es-ES"/>
+        </w:rPr>
+        <w:t xml:space="preserve"> </w:t>
+      </w:r>
+      <w:r>
+        <w:rPr>
+          <w:lang w:val="es-ES"/>
+        </w:rPr>
+        <w:t xml:space="preserve">están </w:t>
+      </w:r>
+      <w:r>
+        <w:rPr>
+          <w:lang w:val="es-ES"/>
+        </w:rPr>
+        <w:t>definidos por los nombres de los atributos</w:t>
+      </w:r>
+      <w:r>
+        <w:rPr>
+          <w:lang w:val="es-ES"/>
+        </w:rPr>
+        <w:t xml:space="preserve"> (</w:t>
+      </w:r>
+      <w:proofErr w:type="spellStart"/>
+      <w:r>
+        <w:rPr>
+          <w:rFonts w:ascii="Consolas" w:hAnsi="Consolas" w:cs="Consolas"/>
+          <w:color w:val="000000"/>
+          <w:sz w:val="19"/>
+          <w:szCs w:val="19"/>
+          <w:lang w:val="es-MX"/>
+        </w:rPr>
+        <w:t>IAttributeCil</w:t>
+      </w:r>
+      <w:proofErr w:type="spellEnd"/>
+      <w:r>
+        <w:rPr>
+          <w:lang w:val="es-ES"/>
+        </w:rPr>
+        <w:t>)</w:t>
+      </w:r>
+      <w:r>
+        <w:rPr>
+          <w:lang w:val="es-ES"/>
+        </w:rPr>
+        <w:t xml:space="preserve"> y los métodos </w:t>
+      </w:r>
+      <w:r>
+        <w:rPr>
+          <w:lang w:val="es-ES"/>
+        </w:rPr>
+        <w:t>(</w:t>
+      </w:r>
+      <w:proofErr w:type="spellStart"/>
+      <w:r>
+        <w:rPr>
+          <w:rFonts w:ascii="Consolas" w:hAnsi="Consolas" w:cs="Consolas"/>
+          <w:color w:val="000000"/>
+          <w:sz w:val="19"/>
+          <w:szCs w:val="19"/>
+          <w:lang w:val="es-MX"/>
+        </w:rPr>
+        <w:t>IFunctionTypeCil</w:t>
+      </w:r>
+      <w:proofErr w:type="spellEnd"/>
+      <w:r>
+        <w:rPr>
+          <w:lang w:val="es-ES"/>
+        </w:rPr>
+        <w:t>);</w:t>
+      </w:r>
+      <w:r>
+        <w:rPr>
+          <w:lang w:val="es-ES"/>
+        </w:rPr>
+        <w:t xml:space="preserve"> estos últimos </w:t>
+      </w:r>
+      <w:r>
+        <w:rPr>
+          <w:lang w:val="es-ES"/>
+        </w:rPr>
+        <w:t>compuestos por el nombre virtual del método</w:t>
+      </w:r>
+      <w:r>
+        <w:rPr>
+          <w:lang w:val="es-ES"/>
+        </w:rPr>
+        <w:t xml:space="preserve"> </w:t>
+      </w:r>
+      <w:r>
+        <w:rPr>
+          <w:lang w:val="es-ES"/>
+        </w:rPr>
+        <w:t>(donde todo tipo que conforma al actual</w:t>
+      </w:r>
+      <w:r>
+        <w:rPr>
+          <w:lang w:val="es-ES"/>
+        </w:rPr>
+        <w:t xml:space="preserve"> posee</w:t>
+      </w:r>
+      <w:r>
+        <w:rPr>
+          <w:lang w:val="es-ES"/>
+        </w:rPr>
+        <w:t xml:space="preserve"> el mismo nombre virtual de dicho método) y el nombre real del método (</w:t>
+      </w:r>
+      <w:proofErr w:type="spellStart"/>
+      <w:r>
+        <w:rPr>
+          <w:rFonts w:ascii="Consolas" w:hAnsi="Consolas" w:cs="Consolas"/>
+          <w:color w:val="000000"/>
+          <w:sz w:val="19"/>
+          <w:szCs w:val="19"/>
+          <w:lang w:val="es-MX"/>
+        </w:rPr>
+        <w:t>IFunctionCil</w:t>
+      </w:r>
+      <w:proofErr w:type="spellEnd"/>
+      <w:r>
+        <w:rPr>
+          <w:lang w:val="es-ES"/>
+        </w:rPr>
+        <w:t>) (el cual es el nombre real del método que usa el tipo, definido en la zona de las funciones de CIL)</w:t>
+      </w:r>
+    </w:p>
+    <w:p>
+      <w:pPr>
+        <w:ind w:left="720"/>
+        <w:rPr>
+          <w:lang w:val="es-ES"/>
+        </w:rPr>
+      </w:pPr>
+      <w:r>
+        <w:rPr>
+          <w:lang w:val="es-ES"/>
+        </w:rPr>
+        <w:t>-</w:t>
+      </w:r>
+      <w:r>
+        <w:rPr>
+          <w:lang w:val="es-ES"/>
+        </w:rPr>
+        <w:t xml:space="preserve"> </w:t>
+      </w:r>
+      <w:r>
+        <w:rPr>
+          <w:lang w:val="es-ES"/>
+        </w:rPr>
+        <w:t>Zona de los tipos (</w:t>
+      </w:r>
+      <w:r>
+        <w:rPr>
+          <w:lang w:val="es-ES"/>
+        </w:rPr>
+        <w:t>DATA</w:t>
+      </w:r>
+      <w:r>
+        <w:rPr>
+          <w:lang w:val="es-ES"/>
+        </w:rPr>
+        <w:t xml:space="preserve">.): </w:t>
+      </w:r>
+      <w:r>
+        <w:rPr>
+          <w:lang w:val="es-ES"/>
+        </w:rPr>
+        <w:t>La zona donde se guarda las variables que se les asigna las cadenas de texto que serán usada por las funciones (</w:t>
+      </w:r>
+      <w:proofErr w:type="spellStart"/>
+      <w:r>
+        <w:rPr>
+          <w:lang w:val="es-ES"/>
+        </w:rPr>
+        <w:t>DataStringCil</w:t>
+      </w:r>
+      <w:proofErr w:type="spellEnd"/>
+      <w:r>
+        <w:rPr>
+          <w:lang w:val="es-ES"/>
+        </w:rPr>
+        <w:t>).</w:t>
+      </w:r>
+    </w:p>
+    <w:p>
+      <w:pPr>
+        <w:ind w:left="720"/>
+        <w:rPr>
+          <w:lang w:val="es-ES"/>
+        </w:rPr>
+      </w:pPr>
+      <w:r>
+        <w:rPr>
+          <w:lang w:val="es-ES"/>
+        </w:rPr>
+        <w:t xml:space="preserve">- </w:t>
+      </w:r>
+      <w:r>
+        <w:rPr>
+          <w:lang w:val="es-ES"/>
+        </w:rPr>
+        <w:t xml:space="preserve">Zona de las funciones (CODE.): </w:t>
+      </w:r>
+      <w:r>
+        <w:rPr>
+          <w:lang w:val="es-ES"/>
+        </w:rPr>
+        <w:t>La zona donde están definidas las funciones</w:t>
+      </w:r>
+      <w:r>
+        <w:rPr>
+          <w:lang w:val="es-ES"/>
+        </w:rPr>
+        <w:t xml:space="preserve"> de todo el programa</w:t>
+      </w:r>
+      <w:r>
+        <w:rPr>
+          <w:lang w:val="es-ES"/>
+        </w:rPr>
+        <w:t xml:space="preserve"> </w:t>
+      </w:r>
+      <w:proofErr w:type="spellStart"/>
+      <w:r>
+        <w:rPr>
+          <w:rFonts w:ascii="Consolas" w:hAnsi="Consolas" w:cs="Consolas"/>
+          <w:color w:val="000000"/>
+          <w:sz w:val="19"/>
+          <w:szCs w:val="19"/>
+          <w:lang w:val="es-MX"/>
+        </w:rPr>
+        <w:t>IFunctionCil</w:t>
+      </w:r>
+      <w:proofErr w:type="spellEnd"/>
+      <w:r>
+        <w:rPr>
+          <w:rFonts w:ascii="Consolas" w:hAnsi="Consolas" w:cs="Consolas"/>
+          <w:color w:val="000000"/>
+          <w:sz w:val="19"/>
+          <w:szCs w:val="19"/>
+          <w:lang w:val="es-MX"/>
+        </w:rPr>
+        <w:t xml:space="preserve"> </w:t>
+      </w:r>
+      <w:r>
+        <w:rPr>
+          <w:lang w:val="es-ES"/>
+        </w:rPr>
+        <w:t xml:space="preserve">las cuales </w:t>
+      </w:r>
+      <w:r>
+        <w:rPr>
+          <w:lang w:val="es-ES"/>
+        </w:rPr>
+        <w:t>están</w:t>
+      </w:r>
+      <w:r>
+        <w:rPr>
+          <w:lang w:val="es-ES"/>
+        </w:rPr>
+        <w:t xml:space="preserve"> compuesta por la definición de los parámetros </w:t>
+      </w:r>
       <w:bookmarkStart w:id="0" w:name="_GoBack"/>
       <w:bookmarkEnd w:id="0"/>
       <w:r>
         <w:rPr>
           <w:lang w:val="es-ES"/>
         </w:rPr>
-        <w:t xml:space="preserve"> </w:t>
+        <w:lastRenderedPageBreak/>
+        <w:t xml:space="preserve">que recibe, las variables locales que se usan dentro de esta y </w:t>
+      </w:r>
+      <w:r>
+        <w:rPr>
+          <w:lang w:val="es-ES"/>
+        </w:rPr>
+        <w:t>un bloque de instrucciones de 3 direc</w:t>
+      </w:r>
+      <w:r>
+        <w:rPr>
+          <w:lang w:val="es-ES"/>
+        </w:rPr>
+        <w:t>c</w:t>
+      </w:r>
+      <w:r>
+        <w:rPr>
+          <w:lang w:val="es-ES"/>
+        </w:rPr>
+        <w:t>iones.</w:t>
       </w:r>
     </w:p>
     <w:p>

</xml_diff>